<commit_message>
Adding 2nd line file W.docx word file for testing tutorial
</commit_message>
<xml_diff>
--- a/W.docx
+++ b/W.docx
@@ -5,6 +5,11 @@
     <w:p>
       <w:r>
         <w:t>Adding First Line</w:t>
+      </w:r>
+    </w:p>
+    <w:p>
+      <w:r>
+        <w:t>Adding second line</w:t>
       </w:r>
     </w:p>
     <w:sectPr>

</xml_diff>

<commit_message>
3rdnd Line to W.docx
</commit_message>
<xml_diff>
--- a/W.docx
+++ b/W.docx
@@ -13,6 +13,11 @@
       </w:r>
       <w:r>
         <w:t>.</w:t>
+      </w:r>
+    </w:p>
+    <w:p>
+      <w:r>
+        <w:t>Adding third line</w:t>
       </w:r>
     </w:p>
     <w:sectPr>

</xml_diff>